<commit_message>
Summary: Adding the ability of the calibrator to switch off its benchmarking feature. Comments: This allows it to be used as a tool that merely applies a load to a system without taking calibration data or benchmarking data. i.e. it can be used to generate a synthetic workload.
</commit_message>
<xml_diff>
--- a/iaas/energy-modeller-standalone-calibration-tool/Read Me.docx
+++ b/iaas/energy-modeller-standalone-calibration-tool/Read Me.docx
@@ -33,19 +33,31 @@
           <w:b/>
         </w:rPr>
       </w:pPr>
-      <w:proofErr w:type="gramStart"/>
-      <w:r>
-        <w:rPr>
-          <w:b/>
-        </w:rPr>
-        <w:t>java</w:t>
-      </w:r>
-      <w:proofErr w:type="gramEnd"/>
-      <w:r>
-        <w:rPr>
-          <w:b/>
-        </w:rPr>
-        <w:t xml:space="preserve"> –jar energy-modeller-standalone-calibration-tool-0.0.1-SNAPSHOT.jar &lt;hostname&gt; [halt-on-calibrated] [benchmark-only] [use-watts-up-meter]</w:t>
+      <w:r>
+        <w:rPr>
+          <w:b/>
+        </w:rPr>
+        <w:t>java –jar energy-modeller-standalone-calibration-tool-0.0.1-SNAPSHOT.jar &lt;hostname&gt; [halt-on-calibrated] [benchmark-only]</w:t>
+      </w:r>
+      <w:r>
+        <w:rPr>
+          <w:b/>
+        </w:rPr>
+        <w:t xml:space="preserve"> [no-benchmark</w:t>
+      </w:r>
+      <w:bookmarkStart w:id="0" w:name="_GoBack"/>
+      <w:bookmarkEnd w:id="0"/>
+      <w:r>
+        <w:rPr>
+          <w:b/>
+        </w:rPr>
+        <w:t>]</w:t>
+      </w:r>
+      <w:r>
+        <w:rPr>
+          <w:b/>
+        </w:rPr>
+        <w:t xml:space="preserve"> [use-watts-up-meter]</w:t>
       </w:r>
     </w:p>
     <w:p>
@@ -61,21 +73,7 @@
         <w:rPr>
           <w:b/>
         </w:rPr>
-        <w:t>&lt;</w:t>
-      </w:r>
-      <w:proofErr w:type="gramStart"/>
-      <w:r>
-        <w:rPr>
-          <w:b/>
-        </w:rPr>
-        <w:t>hostname</w:t>
-      </w:r>
-      <w:proofErr w:type="gramEnd"/>
-      <w:r>
-        <w:rPr>
-          <w:b/>
-        </w:rPr>
-        <w:t>&gt;:</w:t>
+        <w:t>&lt;hostname&gt;:</w:t>
       </w:r>
       <w:r>
         <w:t xml:space="preserve"> This is an non-optional argument that states which host to emulate the Watt meter for. If no hostname is specified the tool will work for all calibrated hosts.</w:t>
@@ -113,21 +111,7 @@
         <w:rPr>
           <w:b/>
         </w:rPr>
-        <w:t>[</w:t>
-      </w:r>
-      <w:proofErr w:type="gramStart"/>
-      <w:r>
-        <w:rPr>
-          <w:b/>
-        </w:rPr>
-        <w:t>benchmark-</w:t>
-      </w:r>
-      <w:proofErr w:type="gramEnd"/>
-      <w:r>
-        <w:rPr>
-          <w:b/>
-        </w:rPr>
-        <w:t>only]:</w:t>
+        <w:t>[benchmark-only]:</w:t>
       </w:r>
       <w:r>
         <w:t xml:space="preserve"> The benchmark-only flag skips the calibration run and performs a benchmark run only.</w:t>
@@ -140,6 +124,25 @@
       </w:r>
       <w:r>
         <w:t>att for example.</w:t>
+      </w:r>
+    </w:p>
+    <w:p>
+      <w:pPr>
+        <w:spacing w:after="0" w:line="240" w:lineRule="auto"/>
+      </w:pPr>
+    </w:p>
+    <w:p>
+      <w:pPr>
+        <w:spacing w:after="0" w:line="240" w:lineRule="auto"/>
+      </w:pPr>
+      <w:r>
+        <w:rPr>
+          <w:b/>
+        </w:rPr>
+        <w:t>[no-benchmark]:</w:t>
+      </w:r>
+      <w:r>
+        <w:t xml:space="preserve"> The no-benchmark flag skips the benchmarking.</w:t>
       </w:r>
     </w:p>
     <w:p>
@@ -166,23 +169,7 @@
         <w:t>[use-watts-up-meter]:</w:t>
       </w:r>
       <w:r>
-        <w:t xml:space="preserve"> The use-watts-up-meter flag can be used so that </w:t>
-      </w:r>
-      <w:proofErr w:type="spellStart"/>
-      <w:r>
-        <w:t>Zabbix</w:t>
-      </w:r>
-      <w:proofErr w:type="spellEnd"/>
-      <w:r>
-        <w:t xml:space="preserve"> is not used for calibration but local measurements are performed instead. This requires a Watts </w:t>
-      </w:r>
-      <w:proofErr w:type="gramStart"/>
-      <w:r>
-        <w:t>Up</w:t>
-      </w:r>
-      <w:proofErr w:type="gramEnd"/>
-      <w:r>
-        <w:t xml:space="preserve"> Meter.</w:t>
+        <w:t xml:space="preserve"> The use-watts-up-meter flag can be used so that Zabbix is not used for calibration but local measurements are performed instead. This requires a Watts Up Meter.</w:t>
       </w:r>
       <w:r>
         <w:br w:type="page"/>
@@ -209,41 +196,19 @@
       </w:r>
     </w:p>
     <w:p>
-      <w:proofErr w:type="gramStart"/>
-      <w:r>
-        <w:t>energy-modeller-</w:t>
-      </w:r>
-      <w:proofErr w:type="spellStart"/>
-      <w:r>
-        <w:t>db.properties</w:t>
-      </w:r>
-      <w:proofErr w:type="spellEnd"/>
-      <w:proofErr w:type="gramEnd"/>
+      <w:r>
+        <w:t>energy-modeller-db.properties</w:t>
+      </w:r>
       <w:r>
         <w:br/>
-        <w:t>energy-modeller-</w:t>
-      </w:r>
-      <w:proofErr w:type="spellStart"/>
-      <w:r>
-        <w:t>db</w:t>
-      </w:r>
-      <w:proofErr w:type="spellEnd"/>
-      <w:r>
-        <w:t>-</w:t>
-      </w:r>
-      <w:proofErr w:type="spellStart"/>
-      <w:r>
-        <w:t>zabbix.properties</w:t>
-      </w:r>
-      <w:proofErr w:type="spellEnd"/>
+        <w:t>energy-modeller-db-zabbix.properties</w:t>
+      </w:r>
       <w:r>
         <w:br/>
       </w:r>
-      <w:proofErr w:type="spellStart"/>
       <w:r>
         <w:t>calibration_settings.properties</w:t>
       </w:r>
-      <w:proofErr w:type="spellEnd"/>
       <w:r>
         <w:br/>
         <w:t>Apps.csv</w:t>
@@ -251,39 +216,21 @@
     </w:p>
     <w:p>
       <w:r>
-        <w:t xml:space="preserve">The first two provide access to the </w:t>
-      </w:r>
-      <w:proofErr w:type="spellStart"/>
-      <w:r>
-        <w:t>Zabbix</w:t>
-      </w:r>
-      <w:proofErr w:type="spellEnd"/>
-      <w:r>
-        <w:t xml:space="preserve"> and energy modeller databases respectively. The latter two settings files provider further configuration details of the model and the watt meter respectively.</w:t>
-      </w:r>
-    </w:p>
-    <w:p>
-      <w:pPr>
-        <w:rPr>
-          <w:b/>
-        </w:rPr>
-      </w:pPr>
-      <w:proofErr w:type="gramStart"/>
-      <w:r>
-        <w:rPr>
-          <w:b/>
-        </w:rPr>
-        <w:t>energy-modeller-</w:t>
-      </w:r>
-      <w:proofErr w:type="spellStart"/>
-      <w:r>
-        <w:rPr>
-          <w:b/>
-        </w:rPr>
-        <w:t>db.properties</w:t>
-      </w:r>
-      <w:proofErr w:type="spellEnd"/>
-      <w:proofErr w:type="gramEnd"/>
+        <w:t>The first two provide access to the Zabbix and energy modeller databases respectively. The latter two settings files provider further configuration details of the model and the watt meter respectively.</w:t>
+      </w:r>
+    </w:p>
+    <w:p>
+      <w:pPr>
+        <w:rPr>
+          <w:b/>
+        </w:rPr>
+      </w:pPr>
+      <w:r>
+        <w:rPr>
+          <w:b/>
+        </w:rPr>
+        <w:t>energy-modeller-db.properties</w:t>
+      </w:r>
     </w:p>
     <w:p>
       <w:pPr>
@@ -333,36 +280,12 @@
           <w:b/>
         </w:rPr>
       </w:pPr>
-      <w:proofErr w:type="gramStart"/>
-      <w:r>
-        <w:rPr>
-          <w:b/>
-        </w:rPr>
-        <w:t>energy-modeller-</w:t>
-      </w:r>
-      <w:proofErr w:type="spellStart"/>
-      <w:r>
-        <w:rPr>
-          <w:b/>
-        </w:rPr>
-        <w:t>db</w:t>
-      </w:r>
-      <w:proofErr w:type="spellEnd"/>
-      <w:r>
-        <w:rPr>
-          <w:b/>
-        </w:rPr>
-        <w:t>-</w:t>
-      </w:r>
-      <w:proofErr w:type="spellStart"/>
-      <w:r>
-        <w:rPr>
-          <w:b/>
-        </w:rPr>
-        <w:t>zabbix.properties</w:t>
-      </w:r>
-      <w:proofErr w:type="spellEnd"/>
-      <w:proofErr w:type="gramEnd"/>
+      <w:r>
+        <w:rPr>
+          <w:b/>
+        </w:rPr>
+        <w:t>energy-modeller-db-zabbix.properties</w:t>
+      </w:r>
     </w:p>
     <w:p>
       <w:pPr>
@@ -394,39 +317,7 @@
     </w:p>
     <w:p>
       <w:r>
-        <w:t xml:space="preserve">This settings file contains the details to connect to the </w:t>
-      </w:r>
-      <w:proofErr w:type="spellStart"/>
-      <w:r>
-        <w:t>Zabbix</w:t>
-      </w:r>
-      <w:proofErr w:type="spellEnd"/>
-      <w:r>
-        <w:t xml:space="preserve"> database directly. This allows current metric values to guide the estimated power value. </w:t>
-      </w:r>
-      <w:proofErr w:type="spellStart"/>
-      <w:r>
-        <w:t>Zabbix</w:t>
-      </w:r>
-      <w:proofErr w:type="spellEnd"/>
-      <w:r>
-        <w:t xml:space="preserve"> doesn’t distinguish between hosts and VMs. The property “</w:t>
-      </w:r>
-      <w:proofErr w:type="spellStart"/>
-      <w:r>
-        <w:t>iaas.energy.modeller.filter.begins</w:t>
-      </w:r>
-      <w:proofErr w:type="spellEnd"/>
-      <w:r>
-        <w:t>” indicates what a node’s name should begin with for it to be a physical host. The property “</w:t>
-      </w:r>
-      <w:proofErr w:type="spellStart"/>
-      <w:r>
-        <w:t>iaas.energy.modeller.filter.isHost</w:t>
-      </w:r>
-      <w:proofErr w:type="spellEnd"/>
-      <w:r>
-        <w:t>” indicates that the nodes detected that start with this name are hosts i.e. not VMs. True = host, False = VM.</w:t>
+        <w:t>This settings file contains the details to connect to the Zabbix database directly. This allows current metric values to guide the estimated power value. Zabbix doesn’t distinguish between hosts and VMs. The property “iaas.energy.modeller.filter.begins” indicates what a node’s name should begin with for it to be a physical host. The property “iaas.energy.modeller.filter.isHost” indicates that the nodes detected that start with this name are hosts i.e. not VMs. True = host, False = VM.</w:t>
       </w:r>
     </w:p>
     <w:p>
@@ -450,7 +341,6 @@
           <w:b/>
         </w:rPr>
       </w:pPr>
-      <w:proofErr w:type="spellStart"/>
       <w:r>
         <w:rPr>
           <w:b/>
@@ -458,7 +348,6 @@
         <w:lastRenderedPageBreak/>
         <w:t>calibration_settings.properties</w:t>
       </w:r>
-      <w:proofErr w:type="spellEnd"/>
       <w:r>
         <w:rPr>
           <w:b/>
@@ -507,164 +396,193 @@
         <w:br/>
       </w:r>
       <w:r>
-        <w:t>simulate_calibration_run=false</w:t>
+        <w:t xml:space="preserve">simulate_calibration_run=false </w:t>
+      </w:r>
+    </w:p>
+    <w:p>
+      <w:r>
+        <w:t xml:space="preserve">This settings file configures </w:t>
+      </w:r>
+      <w:r>
+        <w:t>the main elements of the calibrator.</w:t>
+      </w:r>
+    </w:p>
+    <w:p>
+      <w:pPr>
+        <w:rPr>
+          <w:b/>
+        </w:rPr>
+      </w:pPr>
+      <w:r>
+        <w:rPr>
+          <w:b/>
+        </w:rPr>
+        <w:t>poll_interval</w:t>
+      </w:r>
+      <w:r>
+        <w:t>: This indicates the interval at which new datapoints can be generated.</w:t>
+      </w:r>
+      <w:r>
+        <w:rPr>
+          <w:b/>
+        </w:rPr>
+        <w:br/>
+        <w:t>delay_before_taking_measurements</w:t>
+      </w:r>
+      <w:r>
+        <w:t>: This indicates how many seconds the modeller should wait after an application starts executing. This helps avoid jitter that occurs immediately after an application starts and just b</w:t>
+      </w:r>
+      <w:r>
+        <w:t>efore it ends.</w:t>
+      </w:r>
+      <w:r>
+        <w:br/>
+        <w:t>working_directory: This changes the directory the calibrator looks in for configuration files such as Apps.csv.</w:t>
+      </w:r>
+      <w:r>
+        <w:rPr>
+          <w:b/>
+        </w:rPr>
+        <w:br/>
+        <w:t>log_executions</w:t>
+      </w:r>
+      <w:r>
+        <w:rPr>
+          <w:b/>
+        </w:rPr>
+        <w:t xml:space="preserve">: </w:t>
+      </w:r>
+      <w:r>
+        <w:t>This indicates if a log file called AppsLog.csv should be generated.</w:t>
+      </w:r>
+      <w:r>
+        <w:rPr>
+          <w:b/>
+        </w:rPr>
+        <w:br/>
+        <w:t>simulate_calibration_run</w:t>
+      </w:r>
+      <w:r>
+        <w:t>:</w:t>
+      </w:r>
+      <w:r>
+        <w:t xml:space="preserve"> This indicates if the run should be simulated or not, if it is simulated the load is generated but no data is saved into the energy modeller’s database.</w:t>
+      </w:r>
+    </w:p>
+    <w:p>
+      <w:r>
+        <w:rPr>
+          <w:b/>
+        </w:rPr>
+        <w:t>Apps.csv</w:t>
+      </w:r>
+    </w:p>
+    <w:p>
+      <w:r>
+        <w:t>This settings file contains the list of applications to run and information regarding the times at which they should run as well.</w:t>
+      </w:r>
+    </w:p>
+    <w:p>
+      <w:r>
+        <w:t>This output file has the following headers:</w:t>
+      </w:r>
+    </w:p>
+    <w:p>
+      <w:r>
+        <w:rPr>
+          <w:b/>
+        </w:rPr>
+        <w:t>Time From Start</w:t>
+      </w:r>
+      <w:r>
+        <w:t>:</w:t>
       </w:r>
       <w:r>
         <w:t xml:space="preserve"> </w:t>
       </w:r>
-    </w:p>
-    <w:p>
-      <w:r>
-        <w:t xml:space="preserve">This settings file configures </w:t>
-      </w:r>
-      <w:r>
-        <w:t>the main elements of the calibrator.</w:t>
-      </w:r>
-    </w:p>
-    <w:p>
-      <w:pPr>
-        <w:rPr>
-          <w:b/>
-        </w:rPr>
-      </w:pPr>
-      <w:proofErr w:type="spellStart"/>
-      <w:r>
-        <w:rPr>
-          <w:b/>
-        </w:rPr>
-        <w:t>poll_interval</w:t>
-      </w:r>
-      <w:proofErr w:type="spellEnd"/>
-      <w:r>
-        <w:t xml:space="preserve">: This indicates the interval at which new </w:t>
-      </w:r>
-      <w:proofErr w:type="spellStart"/>
-      <w:r>
-        <w:t>datapoints</w:t>
-      </w:r>
-      <w:proofErr w:type="spellEnd"/>
-      <w:r>
-        <w:t xml:space="preserve"> can be generated.</w:t>
-      </w:r>
-      <w:r>
-        <w:rPr>
-          <w:b/>
-        </w:rPr>
+      <w:r>
+        <w:t>The time in seconds from the start of the calibration run</w:t>
+      </w:r>
+      <w:r>
+        <w:t xml:space="preserve"> at which an application should be started.</w:t>
+      </w:r>
+      <w:r>
         <w:br/>
       </w:r>
-      <w:proofErr w:type="spellStart"/>
-      <w:r>
-        <w:rPr>
-          <w:b/>
-        </w:rPr>
-        <w:t>de</w:t>
-      </w:r>
-      <w:r>
-        <w:rPr>
-          <w:b/>
-        </w:rPr>
-        <w:t>lay_before_taking_measurements</w:t>
-      </w:r>
-      <w:proofErr w:type="spellEnd"/>
-      <w:r>
-        <w:t>: This indicates how many seconds the modeller should wait after an application starts executing. This helps avoid jitter that occurs immediately after an application starts and just b</w:t>
-      </w:r>
-      <w:r>
-        <w:t>efore it ends.</w:t>
+      <w:r>
+        <w:rPr>
+          <w:b/>
+        </w:rPr>
+        <w:t>Command</w:t>
+      </w:r>
+      <w:r>
+        <w:t>:</w:t>
+      </w:r>
+      <w:r>
+        <w:rPr>
+          <w:b/>
+        </w:rPr>
+        <w:t xml:space="preserve"> </w:t>
+      </w:r>
+      <w:r>
+        <w:t>The command to run the application</w:t>
       </w:r>
       <w:r>
         <w:br/>
       </w:r>
-      <w:proofErr w:type="spellStart"/>
-      <w:r>
-        <w:t>working_directory</w:t>
-      </w:r>
-      <w:proofErr w:type="spellEnd"/>
-      <w:r>
-        <w:t>: This changes the directory the calibrator looks in for configuration files such as Apps.csv.</w:t>
-      </w:r>
-      <w:r>
-        <w:rPr>
-          <w:b/>
-        </w:rPr>
+      <w:r>
+        <w:rPr>
+          <w:b/>
+        </w:rPr>
+        <w:t>stdOut</w:t>
+      </w:r>
+      <w:r>
+        <w:t>:</w:t>
+      </w:r>
+      <w:r>
+        <w:t xml:space="preserve"> </w:t>
+      </w:r>
+      <w:r>
+        <w:t>The standard out for the application</w:t>
+      </w:r>
+      <w:r>
         <w:br/>
       </w:r>
-      <w:proofErr w:type="spellStart"/>
-      <w:r>
-        <w:rPr>
-          <w:b/>
-        </w:rPr>
-        <w:t>log_executions</w:t>
-      </w:r>
-      <w:proofErr w:type="spellEnd"/>
-      <w:r>
-        <w:rPr>
-          <w:b/>
-        </w:rPr>
-        <w:t xml:space="preserve">: </w:t>
-      </w:r>
-      <w:r>
-        <w:t>This indicates if a log file called AppsLog.csv should be generated.</w:t>
-      </w:r>
-      <w:r>
-        <w:rPr>
-          <w:b/>
-        </w:rPr>
+      <w:r>
+        <w:rPr>
+          <w:b/>
+        </w:rPr>
+        <w:t>stdError</w:t>
+      </w:r>
+      <w:r>
+        <w:t>:</w:t>
+      </w:r>
+      <w:r>
+        <w:t xml:space="preserve"> The standard error for the application</w:t>
+      </w:r>
+      <w:r>
         <w:br/>
       </w:r>
-      <w:proofErr w:type="spellStart"/>
-      <w:r>
-        <w:rPr>
-          <w:b/>
-        </w:rPr>
-        <w:t>simulate_calibration_run</w:t>
-      </w:r>
-      <w:proofErr w:type="spellEnd"/>
+      <w:r>
+        <w:rPr>
+          <w:b/>
+        </w:rPr>
+        <w:t>Working Directory</w:t>
+      </w:r>
       <w:r>
         <w:t>:</w:t>
       </w:r>
       <w:r>
-        <w:t xml:space="preserve"> This indicates if the run should be simulated or not, if it is simulated the load is generated but no data is saved into the energy modeller’s database.</w:t>
-      </w:r>
-    </w:p>
-    <w:p>
-      <w:r>
-        <w:rPr>
-          <w:b/>
-        </w:rPr>
-        <w:t>Apps.csv</w:t>
-      </w:r>
-    </w:p>
-    <w:p>
-      <w:r>
-        <w:t>This settings file contains the list of applications to run and information regarding the times at which they should run as well.</w:t>
-      </w:r>
-    </w:p>
-    <w:p>
-      <w:r>
-        <w:t>This output file has the following headers:</w:t>
-      </w:r>
-    </w:p>
-    <w:p>
-      <w:r>
-        <w:rPr>
-          <w:b/>
-        </w:rPr>
-        <w:t xml:space="preserve">Time </w:t>
-      </w:r>
-      <w:proofErr w:type="gramStart"/>
-      <w:r>
-        <w:rPr>
-          <w:b/>
-        </w:rPr>
-        <w:t>From</w:t>
-      </w:r>
-      <w:proofErr w:type="gramEnd"/>
-      <w:r>
-        <w:rPr>
-          <w:b/>
-        </w:rPr>
-        <w:t xml:space="preserve"> Start</w:t>
+        <w:t xml:space="preserve"> The working directory for the application</w:t>
+      </w:r>
+      <w:r>
+        <w:br/>
+      </w:r>
+      <w:r>
+        <w:rPr>
+          <w:b/>
+        </w:rPr>
+        <w:t>Output To Screen</w:t>
       </w:r>
       <w:r>
         <w:t>:</w:t>
@@ -673,10 +591,7 @@
         <w:t xml:space="preserve"> </w:t>
       </w:r>
       <w:r>
-        <w:t>The time in seconds from the start of the calibration run</w:t>
-      </w:r>
-      <w:r>
-        <w:t xml:space="preserve"> at which an application should be started.</w:t>
+        <w:t>If the standard out and error should be output to the screen as well</w:t>
       </w:r>
       <w:r>
         <w:br/>
@@ -685,129 +600,6 @@
         <w:rPr>
           <w:b/>
         </w:rPr>
-        <w:t>Command</w:t>
-      </w:r>
-      <w:r>
-        <w:t>:</w:t>
-      </w:r>
-      <w:r>
-        <w:rPr>
-          <w:b/>
-        </w:rPr>
-        <w:t xml:space="preserve"> </w:t>
-      </w:r>
-      <w:r>
-        <w:t>The command to run the application</w:t>
-      </w:r>
-      <w:r>
-        <w:br/>
-      </w:r>
-      <w:proofErr w:type="spellStart"/>
-      <w:r>
-        <w:rPr>
-          <w:b/>
-        </w:rPr>
-        <w:t>stdOut</w:t>
-      </w:r>
-      <w:proofErr w:type="spellEnd"/>
-      <w:r>
-        <w:t>:</w:t>
-      </w:r>
-      <w:r>
-        <w:t xml:space="preserve"> </w:t>
-      </w:r>
-      <w:r>
-        <w:t>The standard out for the application</w:t>
-      </w:r>
-      <w:r>
-        <w:br/>
-      </w:r>
-      <w:proofErr w:type="spellStart"/>
-      <w:r>
-        <w:rPr>
-          <w:b/>
-        </w:rPr>
-        <w:t>stdError</w:t>
-      </w:r>
-      <w:proofErr w:type="spellEnd"/>
-      <w:r>
-        <w:t>:</w:t>
-      </w:r>
-      <w:r>
-        <w:t xml:space="preserve"> </w:t>
-      </w:r>
-      <w:r>
-        <w:t xml:space="preserve">The standard </w:t>
-      </w:r>
-      <w:r>
-        <w:t>error</w:t>
-      </w:r>
-      <w:r>
-        <w:t xml:space="preserve"> for the application</w:t>
-      </w:r>
-      <w:r>
-        <w:br/>
-      </w:r>
-      <w:r>
-        <w:rPr>
-          <w:b/>
-        </w:rPr>
-        <w:t>Working Directory</w:t>
-      </w:r>
-      <w:r>
-        <w:t>:</w:t>
-      </w:r>
-      <w:r>
-        <w:t xml:space="preserve"> </w:t>
-      </w:r>
-      <w:r>
-        <w:t xml:space="preserve">The </w:t>
-      </w:r>
-      <w:r>
-        <w:t xml:space="preserve">working directory </w:t>
-      </w:r>
-      <w:r>
-        <w:t>for the application</w:t>
-      </w:r>
-      <w:r>
-        <w:br/>
-      </w:r>
-      <w:r>
-        <w:rPr>
-          <w:b/>
-        </w:rPr>
-        <w:t xml:space="preserve">Output </w:t>
-      </w:r>
-      <w:proofErr w:type="gramStart"/>
-      <w:r>
-        <w:rPr>
-          <w:b/>
-        </w:rPr>
-        <w:t>To</w:t>
-      </w:r>
-      <w:proofErr w:type="gramEnd"/>
-      <w:r>
-        <w:rPr>
-          <w:b/>
-        </w:rPr>
-        <w:t xml:space="preserve"> Screen</w:t>
-      </w:r>
-      <w:r>
-        <w:t>:</w:t>
-      </w:r>
-      <w:r>
-        <w:t xml:space="preserve"> </w:t>
-      </w:r>
-      <w:r>
-        <w:t>If the standard out and error should be output to the screen as well</w:t>
-      </w:r>
-      <w:r>
-        <w:br/>
-      </w:r>
-      <w:r>
-        <w:rPr>
-          <w:b/>
-        </w:rPr>
         <w:t>End Time:</w:t>
       </w:r>
       <w:r>
@@ -823,8 +615,6 @@
       </w:r>
     </w:p>
     <w:p>
-      <w:bookmarkStart w:id="0" w:name="_GoBack"/>
-      <w:bookmarkEnd w:id="0"/>
       <w:r>
         <w:lastRenderedPageBreak/>
         <w:t>Example Apps.csv file:</w:t>
@@ -996,7 +786,7 @@
       <w:rPr>
         <w:noProof/>
       </w:rPr>
-      <w:t>2</w:t>
+      <w:t>4</w:t>
     </w:r>
     <w:r>
       <w:rPr>
@@ -1007,27 +797,14 @@
     <w:r>
       <w:t xml:space="preserve"> of </w:t>
     </w:r>
-    <w:r>
-      <w:fldChar w:fldCharType="begin"/>
-    </w:r>
-    <w:r>
-      <w:instrText xml:space="preserve"> NUMPAGES  \* Arabic  \* MERGEFORMAT </w:instrText>
-    </w:r>
-    <w:r>
-      <w:fldChar w:fldCharType="separate"/>
-    </w:r>
-    <w:r>
-      <w:rPr>
-        <w:noProof/>
-      </w:rPr>
-      <w:t>4</w:t>
-    </w:r>
-    <w:r>
-      <w:rPr>
-        <w:noProof/>
-      </w:rPr>
-      <w:fldChar w:fldCharType="end"/>
-    </w:r>
+    <w:fldSimple w:instr=" NUMPAGES  \* Arabic  \* MERGEFORMAT ">
+      <w:r>
+        <w:rPr>
+          <w:noProof/>
+        </w:rPr>
+        <w:t>4</w:t>
+      </w:r>
+    </w:fldSimple>
   </w:p>
 </w:ftr>
 </file>

</xml_diff>